<commit_message>
Cập nhật tài phân tích sự tác động
Đánh số, cập nhật mục lục
</commit_message>
<xml_diff>
--- a/BaiTap2/BT01_BT2_TaiLieuDacTa.docx
+++ b/BaiTap2/BT01_BT2_TaiLieuDacTa.docx
@@ -2066,6 +2066,7 @@
       <w:bookmarkStart w:id="1" w:name="_Toc396491285"/>
       <w:bookmarkStart w:id="2" w:name="_Toc402688432"/>
       <w:r>
+        <w:lastRenderedPageBreak/>
         <w:t>Theo dõi phiên bản tài liệu</w:t>
       </w:r>
       <w:bookmarkEnd w:id="0"/>
@@ -2273,6 +2274,7 @@
       </w:pPr>
       <w:bookmarkStart w:id="3" w:name="_Toc402688433"/>
       <w:r>
+        <w:lastRenderedPageBreak/>
         <w:t>Giới thiệu</w:t>
       </w:r>
       <w:bookmarkEnd w:id="3"/>
@@ -2962,8 +2964,6 @@
               </w:rPr>
               <w:t>:</w:t>
             </w:r>
-            <w:bookmarkStart w:id="13" w:name="_GoBack"/>
-            <w:bookmarkEnd w:id="13"/>
             <w:r>
               <w:rPr>
                 <w:rStyle w:val="Bodytext285pt"/>
@@ -3361,6 +3361,7 @@
               <w:rPr>
                 <w:b/>
               </w:rPr>
+              <w:lastRenderedPageBreak/>
               <w:t>Cách xử lí</w:t>
             </w:r>
           </w:p>
@@ -4188,7 +4189,16 @@
                 <w:sz w:val="22"/>
                 <w:szCs w:val="22"/>
               </w:rPr>
-              <w:t>Thêm đom vị điện lực</w:t>
+              <w:t>Thêm đơn</w:t>
+            </w:r>
+            <w:r>
+              <w:rPr>
+                <w:rStyle w:val="Bodytext295pt"/>
+                <w:rFonts w:asciiTheme="majorHAnsi" w:eastAsiaTheme="majorEastAsia" w:hAnsiTheme="majorHAnsi" w:cstheme="majorHAnsi"/>
+                <w:sz w:val="22"/>
+                <w:szCs w:val="22"/>
+              </w:rPr>
+              <w:t xml:space="preserve"> vị điện lực</w:t>
             </w:r>
           </w:p>
         </w:tc>
@@ -4790,6 +4800,7 @@
                 <w:sz w:val="22"/>
                 <w:szCs w:val="22"/>
               </w:rPr>
+              <w:lastRenderedPageBreak/>
               <w:t>Bước 2: chọn nút “Sửa” để tiến hành lưu thông túi đó vào CSDL, nếu không có sự cố ngoài ý muốn, hệ thống sẽ thông báo đơn vị thành viên đã được cập nhật thông tin thành công, ngược lại nếu có sự cổ xảy ra như: chưa nhập đầy đủ các thông tin hoặc cố một trường nào đó chưa nhập đúng với yêu cầu định dạng đặt ra... hệ thống sẽ thổng báo cụ thể từng lỗi và tiếp tục Bước' 1 cho đến khi thành công hoặc người dùng chọn “Hủy” để hủy thao tác sửa.</w:t>
             </w:r>
           </w:p>
@@ -4817,6 +4828,7 @@
               <w:rPr>
                 <w:b/>
               </w:rPr>
+              <w:lastRenderedPageBreak/>
               <w:t>Kết quả</w:t>
             </w:r>
           </w:p>
@@ -5601,6 +5613,7 @@
               <w:rPr>
                 <w:b/>
               </w:rPr>
+              <w:lastRenderedPageBreak/>
               <w:t>Mã yêu cầu</w:t>
             </w:r>
           </w:p>
@@ -6523,7 +6536,17 @@
                 <w:sz w:val="22"/>
                 <w:szCs w:val="22"/>
               </w:rPr>
-              <w:t>Bước 2: Hệ thống sẽ đưa ra một bảng cơ sở dữ liệu chửa 1 thông tin MBA thỡa với các tiêu chỉ đặt ra hoặc xuất ra thông báo “không có MBA nào trong hệ thống thõa với các yêu cầu bạn dặt ra”.</w:t>
+              <w:t xml:space="preserve">Bước 2: Hệ thống sẽ đưa ra một bảng cơ sở dữ liệu chửa 1 thông tin MBA thỡa với các tiêu chỉ đặt ra hoặc xuất ra thông báo “không </w:t>
+            </w:r>
+            <w:r>
+              <w:rPr>
+                <w:rStyle w:val="Bodytext275pt"/>
+                <w:rFonts w:eastAsiaTheme="majorEastAsia"/>
+                <w:sz w:val="22"/>
+                <w:szCs w:val="22"/>
+              </w:rPr>
+              <w:lastRenderedPageBreak/>
+              <w:t>có MBA nào trong hệ thống thõa với các yêu cầu bạn dặt ra”.</w:t>
             </w:r>
           </w:p>
         </w:tc>
@@ -6550,6 +6573,7 @@
               <w:rPr>
                 <w:b/>
               </w:rPr>
+              <w:lastRenderedPageBreak/>
               <w:t>Kết quả</w:t>
             </w:r>
           </w:p>
@@ -6761,7 +6785,34 @@
                 <w:sz w:val="22"/>
                 <w:szCs w:val="22"/>
               </w:rPr>
-              <w:t>Tim kiểm MBA</w:t>
+              <w:t>Tì</w:t>
+            </w:r>
+            <w:r>
+              <w:rPr>
+                <w:rStyle w:val="Bodytext275pt"/>
+                <w:rFonts w:eastAsiaTheme="majorEastAsia"/>
+                <w:sz w:val="22"/>
+                <w:szCs w:val="22"/>
+              </w:rPr>
+              <w:t>m ki</w:t>
+            </w:r>
+            <w:r>
+              <w:rPr>
+                <w:rStyle w:val="Bodytext275pt"/>
+                <w:rFonts w:eastAsiaTheme="majorEastAsia"/>
+                <w:sz w:val="22"/>
+                <w:szCs w:val="22"/>
+              </w:rPr>
+              <w:t>ế</w:t>
+            </w:r>
+            <w:r>
+              <w:rPr>
+                <w:rStyle w:val="Bodytext275pt"/>
+                <w:rFonts w:eastAsiaTheme="majorEastAsia"/>
+                <w:sz w:val="22"/>
+                <w:szCs w:val="22"/>
+              </w:rPr>
+              <w:t>m MBA</w:t>
             </w:r>
           </w:p>
         </w:tc>
@@ -6847,7 +6898,62 @@
                 <w:sz w:val="22"/>
                 <w:szCs w:val="22"/>
               </w:rPr>
-              <w:t>Phải đãng nhập thành công vào hệ thổng vởi tài khoản của phòng KH-KT hoặc của các đơn vị thành viên.</w:t>
+              <w:t>Phải</w:t>
+            </w:r>
+            <w:r>
+              <w:rPr>
+                <w:rStyle w:val="Bodytext275pt"/>
+                <w:rFonts w:eastAsiaTheme="majorEastAsia"/>
+                <w:sz w:val="22"/>
+                <w:szCs w:val="22"/>
+              </w:rPr>
+              <w:t xml:space="preserve"> đă</w:t>
+            </w:r>
+            <w:r>
+              <w:rPr>
+                <w:rStyle w:val="Bodytext275pt"/>
+                <w:rFonts w:eastAsiaTheme="majorEastAsia"/>
+                <w:sz w:val="22"/>
+                <w:szCs w:val="22"/>
+              </w:rPr>
+              <w:t>ng nhập thành công vào hệ th</w:t>
+            </w:r>
+            <w:r>
+              <w:rPr>
+                <w:rStyle w:val="Bodytext275pt"/>
+                <w:rFonts w:eastAsiaTheme="majorEastAsia"/>
+                <w:sz w:val="22"/>
+                <w:szCs w:val="22"/>
+              </w:rPr>
+              <w:t>ố</w:t>
+            </w:r>
+            <w:r>
+              <w:rPr>
+                <w:rStyle w:val="Bodytext275pt"/>
+                <w:rFonts w:eastAsiaTheme="majorEastAsia"/>
+                <w:sz w:val="22"/>
+                <w:szCs w:val="22"/>
+              </w:rPr>
+              <w:t>ng v</w:t>
+            </w:r>
+            <w:r>
+              <w:rPr>
+                <w:rStyle w:val="Bodytext275pt"/>
+                <w:rFonts w:eastAsiaTheme="majorEastAsia"/>
+                <w:sz w:val="22"/>
+                <w:szCs w:val="22"/>
+                <w:lang w:val="en-US"/>
+              </w:rPr>
+              <w:t>ới</w:t>
+            </w:r>
+            <w:r>
+              <w:rPr>
+                <w:rStyle w:val="Bodytext275pt"/>
+                <w:rFonts w:eastAsiaTheme="majorEastAsia"/>
+                <w:sz w:val="22"/>
+                <w:szCs w:val="22"/>
+              </w:rPr>
+              <w:t xml:space="preserve"> tài khoản của phòng KH-KT hoặc của các đơn vị thành viên.</w:t>
             </w:r>
           </w:p>
         </w:tc>
@@ -6898,7 +7004,45 @@
                 <w:sz w:val="22"/>
                 <w:szCs w:val="22"/>
               </w:rPr>
-              <w:t>Bước 1: Chọn các tiêu chỉ để tim kiếm MBA (SoNo, Đơn vị, Trạm, Tình Trạng, Công Suểt) sao đó chọn nút “Tìm”.</w:t>
+              <w:t>Bước 1: Chọn các tiêu chỉ để</w:t>
+            </w:r>
+            <w:r>
+              <w:rPr>
+                <w:rStyle w:val="Bodytext275pt"/>
+                <w:rFonts w:eastAsiaTheme="majorEastAsia"/>
+                <w:sz w:val="22"/>
+                <w:szCs w:val="22"/>
+              </w:rPr>
+              <w:t xml:space="preserve"> tì</w:t>
+            </w:r>
+            <w:r>
+              <w:rPr>
+                <w:rStyle w:val="Bodytext275pt"/>
+                <w:rFonts w:eastAsiaTheme="majorEastAsia"/>
+                <w:sz w:val="22"/>
+                <w:szCs w:val="22"/>
+              </w:rPr>
+              <w:t>m kiếm MBA (SoNo, Đơn vị, Trạm, Tình Trạng, Công Su</w:t>
+            </w:r>
+            <w:r>
+              <w:rPr>
+                <w:rStyle w:val="Bodytext275pt"/>
+                <w:rFonts w:eastAsiaTheme="majorEastAsia"/>
+                <w:sz w:val="22"/>
+                <w:szCs w:val="22"/>
+              </w:rPr>
+              <w:t>ấ</w:t>
+            </w:r>
+            <w:bookmarkStart w:id="13" w:name="_GoBack"/>
+            <w:bookmarkEnd w:id="13"/>
+            <w:r>
+              <w:rPr>
+                <w:rStyle w:val="Bodytext275pt"/>
+                <w:rFonts w:eastAsiaTheme="majorEastAsia"/>
+                <w:sz w:val="22"/>
+                <w:szCs w:val="22"/>
+              </w:rPr>
+              <w:t>t) sao đó chọn nút “Tìm”.</w:t>
             </w:r>
           </w:p>
           <w:p>
@@ -7371,6 +7515,7 @@
               <w:rPr>
                 <w:b/>
               </w:rPr>
+              <w:lastRenderedPageBreak/>
               <w:t>Cách xử lí</w:t>
             </w:r>
           </w:p>
@@ -8362,16 +8507,7 @@
                 <w:sz w:val="22"/>
                 <w:szCs w:val="22"/>
               </w:rPr>
-              <w:t>Bước 2: Hệ thổng sẽ đưa ra một bảng cảnh báoĩàJ có thật sự muốn xóa đơn vị thành viên đã chọ</w:t>
-            </w:r>
-            <w:r>
-              <w:rPr>
-                <w:rStyle w:val="Bodytext2Exact"/>
-                <w:rFonts w:eastAsia="Tahoma"/>
-                <w:sz w:val="22"/>
-                <w:szCs w:val="22"/>
-              </w:rPr>
-              <w:t>n không?</w:t>
+              <w:t>Bước 2: Hệ thổng sẽ đưa ra một bảng cảnh báoĩàJ có thật sự muốn xóa đơn vị thành viên đã chọn không?</w:t>
             </w:r>
             <w:r>
               <w:rPr>
@@ -13265,7 +13401,7 @@
 </file>
 
 <file path=customXml/itemProps1.xml><?xml version="1.0" encoding="utf-8"?>
-<ds:datastoreItem xmlns:ds="http://schemas.openxmlformats.org/officeDocument/2006/customXml" ds:itemID="{A78C071A-67D1-47A4-ACF5-E05140E1C338}">
+<ds:datastoreItem xmlns:ds="http://schemas.openxmlformats.org/officeDocument/2006/customXml" ds:itemID="{67DE2D1D-FEB1-400F-B6AE-2478752A23EC}">
   <ds:schemaRefs>
     <ds:schemaRef ds:uri="http://schemas.openxmlformats.org/officeDocument/2006/bibliography"/>
   </ds:schemaRefs>

</xml_diff>

<commit_message>
Cập nhật tài liệu đặc tả
Mục tài liệu tham khảo
</commit_message>
<xml_diff>
--- a/BaiTap2/BT01_BT2_TaiLieuDacTa.docx
+++ b/BaiTap2/BT01_BT2_TaiLieuDacTa.docx
@@ -2066,6 +2066,7 @@
       <w:bookmarkStart w:id="1" w:name="_Toc396491285"/>
       <w:bookmarkStart w:id="2" w:name="_Toc402688432"/>
       <w:r>
+        <w:lastRenderedPageBreak/>
         <w:t>Theo dõi phiên bản tài liệu</w:t>
       </w:r>
       <w:bookmarkEnd w:id="0"/>
@@ -2289,6 +2290,7 @@
       </w:pPr>
       <w:bookmarkStart w:id="3" w:name="_Toc402688433"/>
       <w:r>
+        <w:lastRenderedPageBreak/>
         <w:t>Giới thiệu</w:t>
       </w:r>
       <w:bookmarkEnd w:id="3"/>
@@ -2552,20 +2554,22 @@
     </w:p>
     <w:p>
       <w:pPr>
-        <w:pStyle w:val="ListParagraph"/>
-        <w:numPr>
-          <w:ilvl w:val="0"/>
-          <w:numId w:val="20"/>
-        </w:numPr>
-      </w:pPr>
+        <w:ind w:left="360"/>
+      </w:pPr>
+      <w:r>
+        <w:t xml:space="preserve">[1] </w:t>
+      </w:r>
+      <w:r>
+        <w:rPr>
+          <w:b/>
+        </w:rPr>
+        <w:t>Phan Phương Lan</w:t>
+      </w:r>
+      <w:r>
+        <w:t xml:space="preserve"> - </w:t>
+      </w:r>
       <w:r>
         <w:t>Cuốn báo cáo Niên luận kỹ thuật phần mềm “Xây dựng Website Quản Lý Máy Biến Áp”</w:t>
-      </w:r>
-      <w:r>
-        <w:t>-</w:t>
-      </w:r>
-      <w:r>
-        <w:t xml:space="preserve"> Phan Phương Lan</w:t>
       </w:r>
       <w:r>
         <w:t>.</w:t>
@@ -2573,34 +2577,40 @@
     </w:p>
     <w:p>
       <w:pPr>
+        <w:ind w:left="360"/>
+      </w:pPr>
+      <w:r>
+        <w:t xml:space="preserve">[2] </w:t>
+      </w:r>
+      <w:bookmarkStart w:id="9" w:name="_GoBack"/>
+      <w:r>
+        <w:rPr>
+          <w:b/>
+        </w:rPr>
+        <w:t>Phan Phương Lan</w:t>
+      </w:r>
+      <w:bookmarkEnd w:id="9"/>
+      <w:r>
+        <w:t xml:space="preserve"> – Ví dụ viết tài liệu đặc tả.</w:t>
+      </w:r>
+    </w:p>
+    <w:p>
+      <w:pPr>
         <w:pStyle w:val="Heading2"/>
       </w:pPr>
-      <w:bookmarkStart w:id="9" w:name="_Toc402688439"/>
+      <w:bookmarkStart w:id="10" w:name="_Toc402688439"/>
       <w:r>
         <w:t>Qui ước về cách trình bày</w:t>
       </w:r>
-      <w:bookmarkEnd w:id="9"/>
+      <w:bookmarkEnd w:id="10"/>
     </w:p>
     <w:p>
       <w:pPr>
         <w:pStyle w:val="Heading1"/>
       </w:pPr>
-      <w:bookmarkStart w:id="10" w:name="_Toc402688440"/>
+      <w:bookmarkStart w:id="11" w:name="_Toc402688440"/>
       <w:r>
         <w:t>Yêu cầu của khách hàng</w:t>
-      </w:r>
-      <w:bookmarkEnd w:id="10"/>
-      <w:r>
-        <w:t xml:space="preserve"> </w:t>
-      </w:r>
-    </w:p>
-    <w:p>
-      <w:pPr>
-        <w:pStyle w:val="Heading2"/>
-      </w:pPr>
-      <w:bookmarkStart w:id="11" w:name="_Toc402688441"/>
-      <w:r>
-        <w:t>Yêu cầu chức năng</w:t>
       </w:r>
       <w:bookmarkEnd w:id="11"/>
       <w:r>
@@ -2609,13 +2619,26 @@
     </w:p>
     <w:p>
       <w:pPr>
+        <w:pStyle w:val="Heading2"/>
+      </w:pPr>
+      <w:bookmarkStart w:id="12" w:name="_Toc402688441"/>
+      <w:r>
+        <w:t>Yêu cầu chức năng</w:t>
+      </w:r>
+      <w:bookmarkEnd w:id="12"/>
+      <w:r>
+        <w:t xml:space="preserve"> </w:t>
+      </w:r>
+    </w:p>
+    <w:p>
+      <w:pPr>
         <w:pStyle w:val="Heading3"/>
       </w:pPr>
-      <w:bookmarkStart w:id="12" w:name="_Toc402688442"/>
+      <w:bookmarkStart w:id="13" w:name="_Toc402688442"/>
       <w:r>
         <w:t>Những yêu cầu chức năng cần được điều chỉnh</w:t>
       </w:r>
-      <w:bookmarkEnd w:id="12"/>
+      <w:bookmarkEnd w:id="13"/>
     </w:p>
     <w:p/>
     <w:tbl>
@@ -3757,6 +3780,7 @@
               <w:rPr>
                 <w:b/>
               </w:rPr>
+              <w:lastRenderedPageBreak/>
               <w:t>Cách xử lí</w:t>
             </w:r>
           </w:p>
@@ -5493,6 +5517,7 @@
                 <w:sz w:val="22"/>
                 <w:szCs w:val="22"/>
               </w:rPr>
+              <w:lastRenderedPageBreak/>
               <w:t>Bước 2: chọn nút “Sửa” để tiến hành lưu thôn</w:t>
             </w:r>
             <w:r>
@@ -5610,6 +5635,7 @@
               <w:rPr>
                 <w:b/>
               </w:rPr>
+              <w:lastRenderedPageBreak/>
               <w:t>Kết quả</w:t>
             </w:r>
           </w:p>
@@ -6575,6 +6601,7 @@
               <w:rPr>
                 <w:b/>
               </w:rPr>
+              <w:lastRenderedPageBreak/>
               <w:t>Mã yêu cầu</w:t>
             </w:r>
           </w:p>
@@ -7786,7 +7813,17 @@
                 <w:sz w:val="22"/>
                 <w:szCs w:val="22"/>
               </w:rPr>
-              <w:t xml:space="preserve"> với các tiêu chỉ đặt ra hoặc xuất ra thông báo “không có MBA nào trong hệ thống thõa với các yêu cầu bạ</w:t>
+              <w:t xml:space="preserve"> với các tiêu chỉ đặt ra hoặc xuất ra thông báo “không có </w:t>
+            </w:r>
+            <w:r>
+              <w:rPr>
+                <w:rStyle w:val="Bodytext275pt"/>
+                <w:rFonts w:eastAsiaTheme="majorEastAsia"/>
+                <w:sz w:val="22"/>
+                <w:szCs w:val="22"/>
+              </w:rPr>
+              <w:lastRenderedPageBreak/>
+              <w:t>MBA nào trong hệ thống thõa với các yêu cầu bạ</w:t>
             </w:r>
             <w:r>
               <w:rPr>
@@ -7831,6 +7868,7 @@
               <w:rPr>
                 <w:b/>
               </w:rPr>
+              <w:lastRenderedPageBreak/>
               <w:t>Kết quả</w:t>
             </w:r>
           </w:p>
@@ -8922,6 +8960,7 @@
               <w:rPr>
                 <w:b/>
               </w:rPr>
+              <w:lastRenderedPageBreak/>
               <w:t>Cách xử lí</w:t>
             </w:r>
           </w:p>
@@ -10229,8 +10268,6 @@
               </w:rPr>
               <w:t>lúc.</w:t>
             </w:r>
-            <w:bookmarkStart w:id="13" w:name="_GoBack"/>
-            <w:bookmarkEnd w:id="13"/>
           </w:p>
         </w:tc>
         <w:tc>
@@ -14983,7 +15020,7 @@
 </file>
 
 <file path=customXml/itemProps1.xml><?xml version="1.0" encoding="utf-8"?>
-<ds:datastoreItem xmlns:ds="http://schemas.openxmlformats.org/officeDocument/2006/customXml" ds:itemID="{C3547F8C-B279-4491-BD2A-C9200CA1B9B8}">
+<ds:datastoreItem xmlns:ds="http://schemas.openxmlformats.org/officeDocument/2006/customXml" ds:itemID="{4F435B87-658C-4AE5-B9DC-2C578DA0B773}">
   <ds:schemaRefs>
     <ds:schemaRef ds:uri="http://schemas.openxmlformats.org/officeDocument/2006/bibliography"/>
   </ds:schemaRefs>

</xml_diff>

<commit_message>
Thêm quy ước cách trình bày - Tài liệu đặc tả
</commit_message>
<xml_diff>
--- a/BaiTap2/BT01_BT2_TaiLieuDacTa.docx
+++ b/BaiTap2/BT01_BT2_TaiLieuDacTa.docx
@@ -2646,24 +2646,63 @@
     </w:p>
     <w:p>
       <w:pPr>
-        <w:pStyle w:val="Heading1"/>
-      </w:pPr>
-      <w:bookmarkStart w:id="10" w:name="_Toc402688440"/>
+        <w:pStyle w:val="ListParagraph"/>
+        <w:numPr>
+          <w:ilvl w:val="0"/>
+          <w:numId w:val="21"/>
+        </w:numPr>
+      </w:pPr>
       <w:r>
-        <w:t>Yêu cầu của khách hàng</w:t>
-      </w:r>
-      <w:bookmarkEnd w:id="10"/>
-      <w:r>
-        <w:t xml:space="preserve"> </w:t>
+        <w:t>Các màu sắc của font chữ được chia ra làm 3 nhóm:</w:t>
       </w:r>
     </w:p>
     <w:p>
       <w:pPr>
-        <w:pStyle w:val="Heading2"/>
-      </w:pPr>
-      <w:bookmarkStart w:id="11" w:name="_Toc402688441"/>
+        <w:pStyle w:val="ListParagraph"/>
+        <w:numPr>
+          <w:ilvl w:val="1"/>
+          <w:numId w:val="21"/>
+        </w:numPr>
+      </w:pPr>
       <w:r>
-        <w:t>Yêu cầu chức năng</w:t>
+        <w:t>Xanh dương: thể hiện sự chỉnh sửa.</w:t>
+      </w:r>
+    </w:p>
+    <w:p>
+      <w:pPr>
+        <w:pStyle w:val="ListParagraph"/>
+        <w:numPr>
+          <w:ilvl w:val="1"/>
+          <w:numId w:val="21"/>
+        </w:numPr>
+      </w:pPr>
+      <w:r>
+        <w:t>Xanh lá cây: thể hiện sự thêm mới hoàn toàn</w:t>
+      </w:r>
+    </w:p>
+    <w:p>
+      <w:pPr>
+        <w:pStyle w:val="ListParagraph"/>
+        <w:numPr>
+          <w:ilvl w:val="1"/>
+          <w:numId w:val="21"/>
+        </w:numPr>
+      </w:pPr>
+      <w:r>
+        <w:t>Đỏ: thể hiện đã bị xóa đi.</w:t>
+      </w:r>
+    </w:p>
+    <w:p>
+      <w:bookmarkStart w:id="10" w:name="_GoBack"/>
+      <w:bookmarkEnd w:id="10"/>
+    </w:p>
+    <w:p>
+      <w:pPr>
+        <w:pStyle w:val="Heading1"/>
+      </w:pPr>
+      <w:bookmarkStart w:id="11" w:name="_Toc402688440"/>
+      <w:r>
+        <w:t>Yêu cầu của khách hàng</w:t>
       </w:r>
       <w:bookmarkEnd w:id="11"/>
       <w:r>
@@ -2672,13 +2711,26 @@
     </w:p>
     <w:p>
       <w:pPr>
+        <w:pStyle w:val="Heading2"/>
+      </w:pPr>
+      <w:bookmarkStart w:id="12" w:name="_Toc402688441"/>
+      <w:r>
+        <w:t>Yêu cầu chức năng</w:t>
+      </w:r>
+      <w:bookmarkEnd w:id="12"/>
+      <w:r>
+        <w:t xml:space="preserve"> </w:t>
+      </w:r>
+    </w:p>
+    <w:p>
+      <w:pPr>
         <w:pStyle w:val="Heading3"/>
       </w:pPr>
-      <w:bookmarkStart w:id="12" w:name="_Toc402688442"/>
+      <w:bookmarkStart w:id="13" w:name="_Toc402688442"/>
       <w:r>
         <w:t>Những yêu cầu chức năng cần được điều chỉnh</w:t>
       </w:r>
-      <w:bookmarkEnd w:id="12"/>
+      <w:bookmarkEnd w:id="13"/>
     </w:p>
     <w:p/>
     <w:tbl>
@@ -10878,10 +10930,7 @@
           <w:tcPr>
             <w:tcW w:w="2016" w:type="pct"/>
           </w:tcPr>
-          <w:p>
-            <w:bookmarkStart w:id="13" w:name="_GoBack"/>
-            <w:bookmarkEnd w:id="13"/>
-          </w:p>
+          <w:p/>
         </w:tc>
       </w:tr>
       <w:tr>
@@ -12451,6 +12500,119 @@
     </w:lvl>
   </w:abstractNum>
   <w:abstractNum w:abstractNumId="11">
+    <w:nsid w:val="4EEB5DB4"/>
+    <w:multiLevelType w:val="hybridMultilevel"/>
+    <w:tmpl w:val="B2AAD22A"/>
+    <w:lvl w:ilvl="0" w:tplc="0409000B">
+      <w:start w:val="1"/>
+      <w:numFmt w:val="bullet"/>
+      <w:lvlText w:val=""/>
+      <w:lvlJc w:val="left"/>
+      <w:pPr>
+        <w:ind w:left="720" w:hanging="360"/>
+      </w:pPr>
+      <w:rPr>
+        <w:rFonts w:ascii="Wingdings" w:hAnsi="Wingdings" w:hint="default"/>
+      </w:rPr>
+    </w:lvl>
+    <w:lvl w:ilvl="1" w:tplc="04090003">
+      <w:start w:val="1"/>
+      <w:numFmt w:val="bullet"/>
+      <w:lvlText w:val="o"/>
+      <w:lvlJc w:val="left"/>
+      <w:pPr>
+        <w:ind w:left="1440" w:hanging="360"/>
+      </w:pPr>
+      <w:rPr>
+        <w:rFonts w:ascii="Courier New" w:hAnsi="Courier New" w:cs="Courier New" w:hint="default"/>
+      </w:rPr>
+    </w:lvl>
+    <w:lvl w:ilvl="2" w:tplc="04090005" w:tentative="1">
+      <w:start w:val="1"/>
+      <w:numFmt w:val="bullet"/>
+      <w:lvlText w:val=""/>
+      <w:lvlJc w:val="left"/>
+      <w:pPr>
+        <w:ind w:left="2160" w:hanging="360"/>
+      </w:pPr>
+      <w:rPr>
+        <w:rFonts w:ascii="Wingdings" w:hAnsi="Wingdings" w:hint="default"/>
+      </w:rPr>
+    </w:lvl>
+    <w:lvl w:ilvl="3" w:tplc="04090001" w:tentative="1">
+      <w:start w:val="1"/>
+      <w:numFmt w:val="bullet"/>
+      <w:lvlText w:val=""/>
+      <w:lvlJc w:val="left"/>
+      <w:pPr>
+        <w:ind w:left="2880" w:hanging="360"/>
+      </w:pPr>
+      <w:rPr>
+        <w:rFonts w:ascii="Symbol" w:hAnsi="Symbol" w:hint="default"/>
+      </w:rPr>
+    </w:lvl>
+    <w:lvl w:ilvl="4" w:tplc="04090003" w:tentative="1">
+      <w:start w:val="1"/>
+      <w:numFmt w:val="bullet"/>
+      <w:lvlText w:val="o"/>
+      <w:lvlJc w:val="left"/>
+      <w:pPr>
+        <w:ind w:left="3600" w:hanging="360"/>
+      </w:pPr>
+      <w:rPr>
+        <w:rFonts w:ascii="Courier New" w:hAnsi="Courier New" w:cs="Courier New" w:hint="default"/>
+      </w:rPr>
+    </w:lvl>
+    <w:lvl w:ilvl="5" w:tplc="04090005" w:tentative="1">
+      <w:start w:val="1"/>
+      <w:numFmt w:val="bullet"/>
+      <w:lvlText w:val=""/>
+      <w:lvlJc w:val="left"/>
+      <w:pPr>
+        <w:ind w:left="4320" w:hanging="360"/>
+      </w:pPr>
+      <w:rPr>
+        <w:rFonts w:ascii="Wingdings" w:hAnsi="Wingdings" w:hint="default"/>
+      </w:rPr>
+    </w:lvl>
+    <w:lvl w:ilvl="6" w:tplc="04090001" w:tentative="1">
+      <w:start w:val="1"/>
+      <w:numFmt w:val="bullet"/>
+      <w:lvlText w:val=""/>
+      <w:lvlJc w:val="left"/>
+      <w:pPr>
+        <w:ind w:left="5040" w:hanging="360"/>
+      </w:pPr>
+      <w:rPr>
+        <w:rFonts w:ascii="Symbol" w:hAnsi="Symbol" w:hint="default"/>
+      </w:rPr>
+    </w:lvl>
+    <w:lvl w:ilvl="7" w:tplc="04090003" w:tentative="1">
+      <w:start w:val="1"/>
+      <w:numFmt w:val="bullet"/>
+      <w:lvlText w:val="o"/>
+      <w:lvlJc w:val="left"/>
+      <w:pPr>
+        <w:ind w:left="5760" w:hanging="360"/>
+      </w:pPr>
+      <w:rPr>
+        <w:rFonts w:ascii="Courier New" w:hAnsi="Courier New" w:cs="Courier New" w:hint="default"/>
+      </w:rPr>
+    </w:lvl>
+    <w:lvl w:ilvl="8" w:tplc="04090005" w:tentative="1">
+      <w:start w:val="1"/>
+      <w:numFmt w:val="bullet"/>
+      <w:lvlText w:val=""/>
+      <w:lvlJc w:val="left"/>
+      <w:pPr>
+        <w:ind w:left="6480" w:hanging="360"/>
+      </w:pPr>
+      <w:rPr>
+        <w:rFonts w:ascii="Wingdings" w:hAnsi="Wingdings" w:hint="default"/>
+      </w:rPr>
+    </w:lvl>
+  </w:abstractNum>
+  <w:abstractNum w:abstractNumId="12">
     <w:nsid w:val="532E4BE1"/>
     <w:multiLevelType w:val="hybridMultilevel"/>
     <w:tmpl w:val="10D65C5C"/>
@@ -12563,7 +12725,7 @@
       </w:rPr>
     </w:lvl>
   </w:abstractNum>
-  <w:abstractNum w:abstractNumId="12">
+  <w:abstractNum w:abstractNumId="13">
     <w:nsid w:val="5390730C"/>
     <w:multiLevelType w:val="hybridMultilevel"/>
     <w:tmpl w:val="0A36360A"/>
@@ -12676,7 +12838,7 @@
       </w:rPr>
     </w:lvl>
   </w:abstractNum>
-  <w:abstractNum w:abstractNumId="13">
+  <w:abstractNum w:abstractNumId="14">
     <w:nsid w:val="551A1154"/>
     <w:multiLevelType w:val="hybridMultilevel"/>
     <w:tmpl w:val="8CA053C6"/>
@@ -12789,7 +12951,7 @@
       </w:rPr>
     </w:lvl>
   </w:abstractNum>
-  <w:abstractNum w:abstractNumId="14">
+  <w:abstractNum w:abstractNumId="15">
     <w:nsid w:val="5743752F"/>
     <w:multiLevelType w:val="multilevel"/>
     <w:tmpl w:val="0409001F"/>
@@ -12875,7 +13037,7 @@
       </w:pPr>
     </w:lvl>
   </w:abstractNum>
-  <w:abstractNum w:abstractNumId="15">
+  <w:abstractNum w:abstractNumId="16">
     <w:nsid w:val="57B45791"/>
     <w:multiLevelType w:val="hybridMultilevel"/>
     <w:tmpl w:val="27AC3990"/>
@@ -12988,7 +13150,7 @@
       </w:rPr>
     </w:lvl>
   </w:abstractNum>
-  <w:abstractNum w:abstractNumId="16">
+  <w:abstractNum w:abstractNumId="17">
     <w:nsid w:val="615F52B5"/>
     <w:multiLevelType w:val="multilevel"/>
     <w:tmpl w:val="0409001F"/>
@@ -13101,7 +13263,7 @@
       </w:rPr>
     </w:lvl>
   </w:abstractNum>
-  <w:abstractNum w:abstractNumId="17">
+  <w:abstractNum w:abstractNumId="18">
     <w:nsid w:val="65152FA6"/>
     <w:multiLevelType w:val="hybridMultilevel"/>
     <w:tmpl w:val="520E6D6E"/>
@@ -13214,7 +13376,7 @@
       </w:rPr>
     </w:lvl>
   </w:abstractNum>
-  <w:abstractNum w:abstractNumId="18">
+  <w:abstractNum w:abstractNumId="19">
     <w:nsid w:val="666444F5"/>
     <w:multiLevelType w:val="hybridMultilevel"/>
     <w:tmpl w:val="3B4677E4"/>
@@ -13327,7 +13489,7 @@
       </w:rPr>
     </w:lvl>
   </w:abstractNum>
-  <w:abstractNum w:abstractNumId="19">
+  <w:abstractNum w:abstractNumId="20">
     <w:nsid w:val="725D30FB"/>
     <w:multiLevelType w:val="hybridMultilevel"/>
     <w:tmpl w:val="82E27AA2"/>
@@ -13426,7 +13588,7 @@
     <w:abstractNumId w:val="0"/>
   </w:num>
   <w:num w:numId="5">
-    <w:abstractNumId w:val="15"/>
+    <w:abstractNumId w:val="16"/>
   </w:num>
   <w:num w:numId="6">
     <w:abstractNumId w:val="10"/>
@@ -13435,25 +13597,25 @@
     <w:abstractNumId w:val="4"/>
   </w:num>
   <w:num w:numId="8">
-    <w:abstractNumId w:val="13"/>
+    <w:abstractNumId w:val="14"/>
   </w:num>
   <w:num w:numId="9">
-    <w:abstractNumId w:val="17"/>
+    <w:abstractNumId w:val="18"/>
   </w:num>
   <w:num w:numId="10">
     <w:abstractNumId w:val="1"/>
   </w:num>
   <w:num w:numId="11">
-    <w:abstractNumId w:val="11"/>
+    <w:abstractNumId w:val="12"/>
   </w:num>
   <w:num w:numId="12">
-    <w:abstractNumId w:val="14"/>
+    <w:abstractNumId w:val="15"/>
   </w:num>
   <w:num w:numId="13">
-    <w:abstractNumId w:val="12"/>
+    <w:abstractNumId w:val="13"/>
   </w:num>
   <w:num w:numId="14">
-    <w:abstractNumId w:val="16"/>
+    <w:abstractNumId w:val="17"/>
   </w:num>
   <w:num w:numId="15">
     <w:abstractNumId w:val="8"/>
@@ -13462,7 +13624,7 @@
     <w:abstractNumId w:val="7"/>
   </w:num>
   <w:num w:numId="17">
-    <w:abstractNumId w:val="19"/>
+    <w:abstractNumId w:val="20"/>
   </w:num>
   <w:num w:numId="18">
     <w:abstractNumId w:val="2"/>
@@ -13471,7 +13633,10 @@
     <w:abstractNumId w:val="6"/>
   </w:num>
   <w:num w:numId="20">
-    <w:abstractNumId w:val="18"/>
+    <w:abstractNumId w:val="19"/>
+  </w:num>
+  <w:num w:numId="21">
+    <w:abstractNumId w:val="11"/>
   </w:num>
   <w:numIdMacAtCleanup w:val="15"/>
 </w:numbering>
@@ -15782,7 +15947,7 @@
 </file>
 
 <file path=customXml/itemProps1.xml><?xml version="1.0" encoding="utf-8"?>
-<ds:datastoreItem xmlns:ds="http://schemas.openxmlformats.org/officeDocument/2006/customXml" ds:itemID="{842B3393-00EA-40D8-88DE-F15948B7EA77}">
+<ds:datastoreItem xmlns:ds="http://schemas.openxmlformats.org/officeDocument/2006/customXml" ds:itemID="{C20770A2-6103-4C76-8FF1-03FF4E7753D7}">
   <ds:schemaRefs>
     <ds:schemaRef ds:uri="http://schemas.openxmlformats.org/officeDocument/2006/bibliography"/>
   </ds:schemaRefs>

</xml_diff>